<commit_message>
- DataServiceUnitTest license - TreeItemController add Edit methods - TechTask changes
</commit_message>
<xml_diff>
--- a/TechTask/TechTask 0.1.docx
+++ b/TechTask/TechTask 0.1.docx
@@ -53740,6 +53740,183 @@
       <w:pPr>
         <w:pStyle w:val="a3"/>
         <w:numPr>
+          <w:ilvl w:val="5"/>
+          <w:numId w:val="22"/>
+        </w:numPr>
+      </w:pPr>
+      <w:proofErr w:type="spellStart"/>
+      <w:r>
+        <w:rPr>
+          <w:lang w:val="en-US"/>
+        </w:rPr>
+        <w:t>GetTree</w:t>
+      </w:r>
+      <w:r>
+        <w:rPr>
+          <w:lang w:val="en-US"/>
+        </w:rPr>
+        <w:t>Changes</w:t>
+      </w:r>
+      <w:proofErr w:type="spellEnd"/>
+    </w:p>
+    <w:p>
+      <w:pPr>
+        <w:pStyle w:val="a3"/>
+        <w:ind w:left="2232" w:firstLine="0"/>
+      </w:pPr>
+      <w:r>
+        <w:t>Проверяется работа метода получения списка изменений. Последовательность теста:</w:t>
+      </w:r>
+    </w:p>
+    <w:p>
+      <w:pPr>
+        <w:pStyle w:val="a3"/>
+        <w:numPr>
+          <w:ilvl w:val="0"/>
+          <w:numId w:val="3"/>
+        </w:numPr>
+      </w:pPr>
+      <w:r>
+        <w:t>Создание окружения</w:t>
+      </w:r>
+    </w:p>
+    <w:p>
+      <w:pPr>
+        <w:pStyle w:val="a3"/>
+        <w:numPr>
+          <w:ilvl w:val="0"/>
+          <w:numId w:val="3"/>
+        </w:numPr>
+      </w:pPr>
+      <w:r>
+        <w:t>Добавление формулы</w:t>
+      </w:r>
+      <w:r>
+        <w:t xml:space="preserve"> </w:t>
+      </w:r>
+      <w:r>
+        <w:t xml:space="preserve">и дерева через </w:t>
+      </w:r>
+      <w:proofErr w:type="spellStart"/>
+      <w:r>
+        <w:t>репозиторий</w:t>
+      </w:r>
+      <w:proofErr w:type="spellEnd"/>
+    </w:p>
+    <w:p>
+      <w:pPr>
+        <w:pStyle w:val="a3"/>
+        <w:numPr>
+          <w:ilvl w:val="0"/>
+          <w:numId w:val="3"/>
+        </w:numPr>
+      </w:pPr>
+      <w:r>
+        <w:t>Получение дерева и списка изменений формулы через метод</w:t>
+      </w:r>
+    </w:p>
+    <w:p>
+      <w:pPr>
+        <w:pStyle w:val="a3"/>
+        <w:numPr>
+          <w:ilvl w:val="0"/>
+          <w:numId w:val="3"/>
+        </w:numPr>
+      </w:pPr>
+      <w:r>
+        <w:t>Проверка на соответствие дерева базовому, а также соответствие изменений произведенным изменениям</w:t>
+      </w:r>
+    </w:p>
+    <w:p>
+      <w:pPr>
+        <w:pStyle w:val="a3"/>
+        <w:numPr>
+          <w:ilvl w:val="0"/>
+          <w:numId w:val="3"/>
+        </w:numPr>
+      </w:pPr>
+      <w:r>
+        <w:t>Изменение дерева</w:t>
+      </w:r>
+    </w:p>
+    <w:p>
+      <w:pPr>
+        <w:pStyle w:val="a3"/>
+        <w:numPr>
+          <w:ilvl w:val="0"/>
+          <w:numId w:val="3"/>
+        </w:numPr>
+      </w:pPr>
+      <w:r>
+        <w:t>Получение дерева и списка изменений формулы через метод</w:t>
+      </w:r>
+    </w:p>
+    <w:p>
+      <w:pPr>
+        <w:pStyle w:val="a3"/>
+        <w:numPr>
+          <w:ilvl w:val="0"/>
+          <w:numId w:val="3"/>
+        </w:numPr>
+      </w:pPr>
+      <w:r>
+        <w:t>Проверка на соответствие дерева базовому, а также соответствие изменений произведенным изменениям</w:t>
+      </w:r>
+    </w:p>
+    <w:p>
+      <w:pPr>
+        <w:pStyle w:val="a3"/>
+        <w:numPr>
+          <w:ilvl w:val="0"/>
+          <w:numId w:val="3"/>
+        </w:numPr>
+      </w:pPr>
+      <w:r>
+        <w:t xml:space="preserve">Вызов метода удаления дерева через </w:t>
+      </w:r>
+      <w:proofErr w:type="spellStart"/>
+      <w:r>
+        <w:t>репозиторий</w:t>
+      </w:r>
+      <w:proofErr w:type="spellEnd"/>
+    </w:p>
+    <w:p>
+      <w:pPr>
+        <w:pStyle w:val="a3"/>
+        <w:numPr>
+          <w:ilvl w:val="0"/>
+          <w:numId w:val="3"/>
+        </w:numPr>
+      </w:pPr>
+      <w:r>
+        <w:t>Получение дерева и списка изменений через метод</w:t>
+      </w:r>
+    </w:p>
+    <w:p>
+      <w:pPr>
+        <w:pStyle w:val="a3"/>
+        <w:numPr>
+          <w:ilvl w:val="0"/>
+          <w:numId w:val="3"/>
+        </w:numPr>
+      </w:pPr>
+      <w:r>
+        <w:t xml:space="preserve">Проверка на </w:t>
+      </w:r>
+      <w:r>
+        <w:rPr>
+          <w:lang w:val="en-US"/>
+        </w:rPr>
+        <w:t>null</w:t>
+      </w:r>
+      <w:r>
+        <w:t>, а также соответствие изменений произведенным изменениям</w:t>
+      </w:r>
+    </w:p>
+    <w:p>
+      <w:pPr>
+        <w:pStyle w:val="a3"/>
+        <w:numPr>
           <w:ilvl w:val="4"/>
           <w:numId w:val="22"/>
         </w:numPr>
@@ -53812,138 +53989,405 @@
       <w:r>
         <w:t>остальные режимы тестируются в интеграционных тестах</w:t>
       </w:r>
+      <w:r>
+        <w:t>)</w:t>
+      </w:r>
+    </w:p>
+    <w:p>
+      <w:pPr>
+        <w:pStyle w:val="a3"/>
+        <w:numPr>
+          <w:ilvl w:val="4"/>
+          <w:numId w:val="22"/>
+        </w:numPr>
+      </w:pPr>
+      <w:proofErr w:type="spellStart"/>
+      <w:r>
+        <w:rPr>
+          <w:lang w:val="en-US"/>
+        </w:rPr>
+        <w:t>GetTree</w:t>
+      </w:r>
+      <w:proofErr w:type="spellEnd"/>
+    </w:p>
+    <w:p>
+      <w:pPr>
+        <w:pStyle w:val="a3"/>
+        <w:ind w:left="2232" w:firstLine="0"/>
+        <w:rPr>
+          <w:lang w:val="en-US"/>
+        </w:rPr>
+      </w:pPr>
+    </w:p>
+    <w:p>
+      <w:pPr>
+        <w:pStyle w:val="a3"/>
+        <w:ind w:left="2232" w:firstLine="0"/>
+      </w:pPr>
+      <w:r>
+        <w:t xml:space="preserve">Проверяется работа метода получения дерева по </w:t>
+      </w:r>
+      <w:r>
+        <w:rPr>
+          <w:lang w:val="en-US"/>
+        </w:rPr>
+        <w:t>Id</w:t>
+      </w:r>
+      <w:r>
+        <w:t>. Последовательность теста:</w:t>
+      </w:r>
+    </w:p>
+    <w:p>
+      <w:pPr>
+        <w:pStyle w:val="a3"/>
+        <w:numPr>
+          <w:ilvl w:val="0"/>
+          <w:numId w:val="3"/>
+        </w:numPr>
+      </w:pPr>
+      <w:r>
+        <w:t>Создание окружения</w:t>
+      </w:r>
+      <w:r>
+        <w:t xml:space="preserve"> </w:t>
+      </w:r>
+    </w:p>
+    <w:p>
+      <w:pPr>
+        <w:pStyle w:val="a3"/>
+        <w:numPr>
+          <w:ilvl w:val="0"/>
+          <w:numId w:val="3"/>
+        </w:numPr>
+      </w:pPr>
+      <w:r>
+        <w:t>Добавление формулы, дерева</w:t>
+      </w:r>
+      <w:r>
+        <w:t xml:space="preserve"> через </w:t>
+      </w:r>
+      <w:proofErr w:type="spellStart"/>
+      <w:r>
+        <w:t>репозиторий</w:t>
+      </w:r>
+      <w:proofErr w:type="spellEnd"/>
+    </w:p>
+    <w:p>
+      <w:pPr>
+        <w:pStyle w:val="a3"/>
+        <w:numPr>
+          <w:ilvl w:val="0"/>
+          <w:numId w:val="3"/>
+        </w:numPr>
+      </w:pPr>
+      <w:r>
+        <w:t xml:space="preserve">Получение дерева по </w:t>
+      </w:r>
+      <w:r>
+        <w:rPr>
+          <w:lang w:val="en-US"/>
+        </w:rPr>
+        <w:t>Id</w:t>
+      </w:r>
+      <w:r>
+        <w:t xml:space="preserve"> через метод</w:t>
+      </w:r>
+    </w:p>
+    <w:p>
+      <w:pPr>
+        <w:pStyle w:val="a3"/>
+        <w:numPr>
+          <w:ilvl w:val="0"/>
+          <w:numId w:val="3"/>
+        </w:numPr>
+      </w:pPr>
+      <w:r>
+        <w:t xml:space="preserve">Проверка на </w:t>
+      </w:r>
+      <w:r>
+        <w:rPr>
+          <w:lang w:val="en-US"/>
+        </w:rPr>
+        <w:t>not null</w:t>
+      </w:r>
+    </w:p>
+    <w:p>
+      <w:pPr>
+        <w:pStyle w:val="a3"/>
+        <w:numPr>
+          <w:ilvl w:val="4"/>
+          <w:numId w:val="22"/>
+        </w:numPr>
+      </w:pPr>
+      <w:proofErr w:type="spellStart"/>
+      <w:r>
+        <w:rPr>
+          <w:lang w:val="en-US"/>
+        </w:rPr>
+        <w:t>GetTrees</w:t>
+      </w:r>
+      <w:proofErr w:type="spellEnd"/>
+    </w:p>
+    <w:p>
+      <w:pPr>
+        <w:pStyle w:val="a3"/>
+        <w:ind w:left="2232" w:firstLine="0"/>
+        <w:rPr>
+          <w:lang w:val="en-US"/>
+        </w:rPr>
+      </w:pPr>
+    </w:p>
+    <w:p>
+      <w:pPr>
+        <w:pStyle w:val="a3"/>
+        <w:ind w:left="2232" w:firstLine="0"/>
+      </w:pPr>
+      <w:r>
+        <w:t>Проверяется работа метода получения списка деревьев согласно переданным фильтрам. Последовательность теста:</w:t>
+      </w:r>
+    </w:p>
+    <w:p>
+      <w:pPr>
+        <w:pStyle w:val="a3"/>
+        <w:numPr>
+          <w:ilvl w:val="0"/>
+          <w:numId w:val="3"/>
+        </w:numPr>
+      </w:pPr>
+      <w:r>
+        <w:t>Создание окружения</w:t>
+      </w:r>
+    </w:p>
+    <w:p>
+      <w:pPr>
+        <w:pStyle w:val="a3"/>
+        <w:numPr>
+          <w:ilvl w:val="0"/>
+          <w:numId w:val="3"/>
+        </w:numPr>
+      </w:pPr>
+      <w:r>
+        <w:t>Добавление нескольких деревьев</w:t>
+      </w:r>
+    </w:p>
+    <w:p>
+      <w:pPr>
+        <w:pStyle w:val="a3"/>
+        <w:numPr>
+          <w:ilvl w:val="0"/>
+          <w:numId w:val="3"/>
+        </w:numPr>
+      </w:pPr>
+      <w:r>
+        <w:t xml:space="preserve">Получение деревьев по фильтру через </w:t>
+      </w:r>
+      <w:r>
+        <w:rPr>
+          <w:lang w:val="en-US"/>
+        </w:rPr>
+        <w:t>API</w:t>
+      </w:r>
+    </w:p>
+    <w:p>
+      <w:pPr>
+        <w:pStyle w:val="a3"/>
+        <w:numPr>
+          <w:ilvl w:val="0"/>
+          <w:numId w:val="3"/>
+        </w:numPr>
+      </w:pPr>
+      <w:r>
+        <w:t>Проверка на соответствие полученных деревьев фильтру</w:t>
+      </w:r>
+    </w:p>
+    <w:p>
+      <w:pPr>
+        <w:pStyle w:val="a3"/>
+        <w:ind w:left="2232" w:firstLine="0"/>
+      </w:pPr>
+    </w:p>
+    <w:p>
+      <w:pPr>
+        <w:pStyle w:val="a3"/>
+        <w:numPr>
+          <w:ilvl w:val="5"/>
+          <w:numId w:val="22"/>
+        </w:numPr>
+      </w:pPr>
+      <w:proofErr w:type="spellStart"/>
+      <w:r>
+        <w:rPr>
+          <w:lang w:val="en-US"/>
+        </w:rPr>
+        <w:t>GetTreeHistory</w:t>
+      </w:r>
+      <w:proofErr w:type="spellEnd"/>
+    </w:p>
+    <w:p>
+      <w:pPr>
+        <w:pStyle w:val="a3"/>
+        <w:ind w:left="2232" w:firstLine="0"/>
+      </w:pPr>
+      <w:r>
+        <w:t>Проверяется работа метода получения списка изменений. Последовательность теста:</w:t>
+      </w:r>
+    </w:p>
+    <w:p>
+      <w:pPr>
+        <w:pStyle w:val="a3"/>
+        <w:numPr>
+          <w:ilvl w:val="0"/>
+          <w:numId w:val="3"/>
+        </w:numPr>
+      </w:pPr>
+      <w:r>
+        <w:t>Создание окружения</w:t>
+      </w:r>
+    </w:p>
+    <w:p>
+      <w:pPr>
+        <w:pStyle w:val="a3"/>
+        <w:numPr>
+          <w:ilvl w:val="0"/>
+          <w:numId w:val="3"/>
+        </w:numPr>
+      </w:pPr>
+      <w:r>
+        <w:t>Добавление формулы</w:t>
+      </w:r>
+      <w:r>
+        <w:t xml:space="preserve"> </w:t>
+      </w:r>
+      <w:r>
+        <w:t xml:space="preserve">и дерева через </w:t>
+      </w:r>
+      <w:proofErr w:type="spellStart"/>
+      <w:r>
+        <w:t>репозиторий</w:t>
+      </w:r>
+      <w:proofErr w:type="spellEnd"/>
+    </w:p>
+    <w:p>
+      <w:pPr>
+        <w:pStyle w:val="a3"/>
+        <w:numPr>
+          <w:ilvl w:val="0"/>
+          <w:numId w:val="3"/>
+        </w:numPr>
+      </w:pPr>
+      <w:r>
+        <w:t>Получение дерева и списка изменений формулы через метод</w:t>
+      </w:r>
+    </w:p>
+    <w:p>
+      <w:pPr>
+        <w:pStyle w:val="a3"/>
+        <w:numPr>
+          <w:ilvl w:val="0"/>
+          <w:numId w:val="3"/>
+        </w:numPr>
+      </w:pPr>
+      <w:r>
+        <w:t>Проверка на соответствие дерева базовому, а также соответствие изменений произведенным изменениям</w:t>
+      </w:r>
+    </w:p>
+    <w:p>
+      <w:pPr>
+        <w:pStyle w:val="a3"/>
+        <w:numPr>
+          <w:ilvl w:val="0"/>
+          <w:numId w:val="3"/>
+        </w:numPr>
+      </w:pPr>
+      <w:r>
+        <w:t>Изменение дерева</w:t>
+      </w:r>
+    </w:p>
+    <w:p>
+      <w:pPr>
+        <w:pStyle w:val="a3"/>
+        <w:numPr>
+          <w:ilvl w:val="0"/>
+          <w:numId w:val="3"/>
+        </w:numPr>
+      </w:pPr>
+      <w:r>
+        <w:t>Получение дерева и списка изменений формулы через метод</w:t>
+      </w:r>
+    </w:p>
+    <w:p>
+      <w:pPr>
+        <w:pStyle w:val="a3"/>
+        <w:numPr>
+          <w:ilvl w:val="0"/>
+          <w:numId w:val="3"/>
+        </w:numPr>
+      </w:pPr>
+      <w:r>
+        <w:t>Проверка на соответствие дерева базовому, а также соответствие изменений произведенным изменениям</w:t>
+      </w:r>
+    </w:p>
+    <w:p>
+      <w:pPr>
+        <w:pStyle w:val="a3"/>
+        <w:numPr>
+          <w:ilvl w:val="0"/>
+          <w:numId w:val="3"/>
+        </w:numPr>
+      </w:pPr>
+      <w:r>
+        <w:t xml:space="preserve">Вызов метода удаления дерева через </w:t>
+      </w:r>
+      <w:proofErr w:type="spellStart"/>
+      <w:r>
+        <w:t>репозиторий</w:t>
+      </w:r>
+      <w:proofErr w:type="spellEnd"/>
+    </w:p>
+    <w:p>
+      <w:pPr>
+        <w:pStyle w:val="a3"/>
+        <w:numPr>
+          <w:ilvl w:val="0"/>
+          <w:numId w:val="3"/>
+        </w:numPr>
+      </w:pPr>
+      <w:r>
+        <w:lastRenderedPageBreak/>
+        <w:t>Получение дерева и списка изменений через метод</w:t>
+      </w:r>
+    </w:p>
+    <w:p>
+      <w:pPr>
+        <w:pStyle w:val="a3"/>
+        <w:numPr>
+          <w:ilvl w:val="0"/>
+          <w:numId w:val="3"/>
+        </w:numPr>
+      </w:pPr>
+      <w:r>
+        <w:t xml:space="preserve">Проверка на </w:t>
+      </w:r>
+      <w:r>
+        <w:rPr>
+          <w:lang w:val="en-US"/>
+        </w:rPr>
+        <w:t>null</w:t>
+      </w:r>
+      <w:r>
+        <w:t>, а также соответствие изменений произведенным изменениям</w:t>
+      </w:r>
+    </w:p>
+    <w:p>
+      <w:pPr>
+        <w:pStyle w:val="a3"/>
+        <w:numPr>
+          <w:ilvl w:val="4"/>
+          <w:numId w:val="22"/>
+        </w:numPr>
+      </w:pPr>
       <w:bookmarkStart w:id="0" w:name="_GoBack"/>
       <w:bookmarkEnd w:id="0"/>
-      <w:r>
-        <w:t>)</w:t>
-      </w:r>
-    </w:p>
-    <w:p>
-      <w:pPr>
-        <w:pStyle w:val="a3"/>
-        <w:numPr>
-          <w:ilvl w:val="4"/>
-          <w:numId w:val="22"/>
-        </w:numPr>
-      </w:pPr>
-      <w:proofErr w:type="spellStart"/>
-      <w:r>
-        <w:rPr>
-          <w:lang w:val="en-US"/>
-        </w:rPr>
-        <w:t>GetTree</w:t>
-      </w:r>
-      <w:proofErr w:type="spellEnd"/>
-    </w:p>
-    <w:p>
-      <w:pPr>
-        <w:pStyle w:val="a3"/>
-        <w:ind w:left="2232" w:firstLine="0"/>
-        <w:rPr>
-          <w:lang w:val="en-US"/>
-        </w:rPr>
-      </w:pPr>
-    </w:p>
-    <w:p>
-      <w:pPr>
-        <w:pStyle w:val="a3"/>
-        <w:ind w:left="2232" w:firstLine="0"/>
-      </w:pPr>
-      <w:r>
-        <w:t xml:space="preserve">Проверяется работа метода получения дерева по </w:t>
-      </w:r>
-      <w:r>
-        <w:rPr>
-          <w:lang w:val="en-US"/>
-        </w:rPr>
-        <w:t>Id</w:t>
-      </w:r>
-      <w:r>
-        <w:t>. Последовательность теста:</w:t>
-      </w:r>
-    </w:p>
-    <w:p>
-      <w:pPr>
-        <w:pStyle w:val="a3"/>
-        <w:numPr>
-          <w:ilvl w:val="0"/>
-          <w:numId w:val="3"/>
-        </w:numPr>
-      </w:pPr>
-      <w:r>
-        <w:t>Создание окружения</w:t>
-      </w:r>
-      <w:r>
-        <w:t xml:space="preserve"> </w:t>
-      </w:r>
-    </w:p>
-    <w:p>
-      <w:pPr>
-        <w:pStyle w:val="a3"/>
-        <w:numPr>
-          <w:ilvl w:val="0"/>
-          <w:numId w:val="3"/>
-        </w:numPr>
-      </w:pPr>
-      <w:r>
-        <w:t>Добавление формулы, дерева</w:t>
-      </w:r>
-      <w:r>
-        <w:t xml:space="preserve"> через </w:t>
-      </w:r>
-      <w:proofErr w:type="spellStart"/>
-      <w:r>
-        <w:t>репозиторий</w:t>
-      </w:r>
-      <w:proofErr w:type="spellEnd"/>
-    </w:p>
-    <w:p>
-      <w:pPr>
-        <w:pStyle w:val="a3"/>
-        <w:numPr>
-          <w:ilvl w:val="0"/>
-          <w:numId w:val="3"/>
-        </w:numPr>
-      </w:pPr>
-      <w:r>
-        <w:t xml:space="preserve">Получение дерева по </w:t>
-      </w:r>
-      <w:r>
-        <w:rPr>
-          <w:lang w:val="en-US"/>
-        </w:rPr>
-        <w:t>Id</w:t>
-      </w:r>
-      <w:r>
-        <w:t xml:space="preserve"> через метод</w:t>
-      </w:r>
-    </w:p>
-    <w:p>
-      <w:pPr>
-        <w:pStyle w:val="a3"/>
-        <w:numPr>
-          <w:ilvl w:val="0"/>
-          <w:numId w:val="3"/>
-        </w:numPr>
-      </w:pPr>
-      <w:r>
-        <w:t xml:space="preserve">Проверка на </w:t>
-      </w:r>
-      <w:r>
-        <w:rPr>
-          <w:lang w:val="en-US"/>
-        </w:rPr>
-        <w:t>not null</w:t>
-      </w:r>
-    </w:p>
-    <w:p>
-      <w:pPr>
-        <w:pStyle w:val="a3"/>
-        <w:numPr>
-          <w:ilvl w:val="4"/>
-          <w:numId w:val="22"/>
-        </w:numPr>
-      </w:pPr>
     </w:p>
     <w:p>
       <w:pPr>
@@ -53988,7 +54432,6 @@
         <w:rPr>
           <w:lang w:val="en-US"/>
         </w:rPr>
-        <w:lastRenderedPageBreak/>
         <w:t>FormulaCalc</w:t>
       </w:r>
       <w:proofErr w:type="spellEnd"/>
@@ -54783,6 +55226,7 @@
         </w:numPr>
       </w:pPr>
       <w:r>
+        <w:lastRenderedPageBreak/>
         <w:t>Создание окружения (</w:t>
       </w:r>
       <w:proofErr w:type="spellStart"/>

</xml_diff>